<commit_message>
fixed test plan location whoops
</commit_message>
<xml_diff>
--- a/doc/M3 Test Plan.docx
+++ b/doc/M3 Test Plan.docx
@@ -5160,6 +5160,24 @@
     </w:p>
     <w:p>
       <w:pPr>
+        <w:numPr>
+          <w:ilvl w:val="0"/>
+          <w:numId w:val="14"/>
+        </w:numPr>
+        <w:ind w:left="1440" w:hanging="360"/>
+        <w:rPr>
+          <w:u w:val="none"/>
+        </w:rPr>
+      </w:pPr>
+      <w:r>
+        <w:rPr>
+          <w:rtl w:val="0"/>
+        </w:rPr>
+        <w:t xml:space="preserve">The player can apply momentum to the gear if it is not fixed. Depending on the gear’s mass and moment of inertia, it will be harder/easier to roll.</w:t>
+      </w:r>
+    </w:p>
+    <w:p>
+      <w:pPr>
         <w:ind w:left="0" w:firstLine="0"/>
         <w:rPr/>
       </w:pPr>
@@ -5499,6 +5517,24 @@
           <w:rtl w:val="0"/>
         </w:rPr>
         <w:t xml:space="preserve">The object should start to rotate around its pivot point when coming to contact with at least one supporting object; its motion makes physical sense.</w:t>
+      </w:r>
+    </w:p>
+    <w:p>
+      <w:pPr>
+        <w:numPr>
+          <w:ilvl w:val="0"/>
+          <w:numId w:val="19"/>
+        </w:numPr>
+        <w:ind w:left="1440" w:hanging="360"/>
+        <w:rPr>
+          <w:u w:val="none"/>
+        </w:rPr>
+      </w:pPr>
+      <w:r>
+        <w:rPr>
+          <w:rtl w:val="0"/>
+        </w:rPr>
+        <w:t xml:space="preserve">If the object’s center of mass falls outside of the points supporting it, it will fall over due to gravity.</w:t>
       </w:r>
     </w:p>
     <w:p>

</xml_diff>